<commit_message>
Added all OOP Projects
</commit_message>
<xml_diff>
--- a/Catch 'em All/Catch 'em All.docx
+++ b/Catch 'em All/Catch 'em All.docx
@@ -4,7 +4,6 @@
   <w:body>
     <w:p>
       <w:pPr>
-        <w:jc w:val="center"/>
         <w:rPr>
           <w:rFonts w:asciiTheme="majorBidi" w:hAnsiTheme="majorBidi" w:cstheme="majorBidi"/>
           <w:b/>
@@ -33,6 +32,8 @@
           <w:lang w:bidi="ar-EG"/>
         </w:rPr>
       </w:pPr>
+      <w:bookmarkStart w:id="0" w:name="_GoBack"/>
+      <w:bookmarkEnd w:id="0"/>
       <w:r>
         <w:rPr>
           <w:rFonts w:asciiTheme="majorBidi" w:hAnsiTheme="majorBidi" w:cstheme="majorBidi"/>
@@ -324,8 +325,6 @@
         </w:rPr>
         <w:t>All</w:t>
       </w:r>
-      <w:bookmarkStart w:id="0" w:name="_GoBack"/>
-      <w:bookmarkEnd w:id="0"/>
       <w:proofErr w:type="gramEnd"/>
       <w:r>
         <w:rPr>
@@ -7622,7 +7621,7 @@
 </file>
 
 <file path=customXml/itemProps1.xml><?xml version="1.0" encoding="utf-8"?>
-<ds:datastoreItem xmlns:ds="http://schemas.openxmlformats.org/officeDocument/2006/customXml" ds:itemID="{CF957799-496A-4465-95C8-E4C537991D1E}">
+<ds:datastoreItem xmlns:ds="http://schemas.openxmlformats.org/officeDocument/2006/customXml" ds:itemID="{001C7FAF-E39C-4394-BB8C-A2040B83DA3A}">
   <ds:schemaRefs>
     <ds:schemaRef ds:uri="http://schemas.openxmlformats.org/officeDocument/2006/bibliography"/>
   </ds:schemaRefs>

</xml_diff>